<commit_message>
Added model and code to run it
</commit_message>
<xml_diff>
--- a/modelo_relatorio_av3.docx
+++ b/modelo_relatorio_av3.docx
@@ -154,13 +154,25 @@
         <w:rPr>
           <w:sz w:val="24"/>
         </w:rPr>
-        <w:t xml:space="preserve"> Natal</w:t>
+        <w:t xml:space="preserve"> </w:t>
       </w:r>
       <w:r>
         <w:rPr>
           <w:sz w:val="24"/>
         </w:rPr>
-        <w:t>, 29/01/2025</w:t>
+        <w:t>Natal</w:t>
+      </w:r>
+      <w:r>
+        <w:rPr>
+          <w:sz w:val="24"/>
+        </w:rPr>
+        <w:t xml:space="preserve">, </w:t>
+      </w:r>
+      <w:r>
+        <w:rPr>
+          <w:sz w:val="24"/>
+        </w:rPr>
+        <w:t>29/01/2025</w:t>
       </w:r>
       <w:r>
         <w:rPr>
@@ -258,160 +270,13 @@
         <w:t xml:space="preserve"> </w:t>
       </w:r>
       <w:r>
-        <w:t>implementamos</w:t>
-      </w:r>
-      <w:r>
-        <w:rPr>
-          <w:spacing w:val="-5"/>
-        </w:rPr>
-        <w:t xml:space="preserve"> </w:t>
-      </w:r>
-      <w:r>
-        <w:t>um</w:t>
-      </w:r>
-      <w:r>
-        <w:rPr>
-          <w:spacing w:val="-6"/>
-        </w:rPr>
-        <w:t xml:space="preserve"> </w:t>
-      </w:r>
-      <w:r>
-        <w:t>classificador...</w:t>
-      </w:r>
-      <w:r>
-        <w:rPr>
-          <w:spacing w:val="-5"/>
-        </w:rPr>
-        <w:t xml:space="preserve"> </w:t>
-      </w:r>
-      <w:r>
-        <w:t>(basicamente</w:t>
-      </w:r>
-      <w:r>
-        <w:rPr>
-          <w:spacing w:val="-4"/>
-        </w:rPr>
-        <w:t xml:space="preserve"> </w:t>
-      </w:r>
-      <w:r>
-        <w:t>o</w:t>
-      </w:r>
-      <w:r>
-        <w:rPr>
-          <w:spacing w:val="-5"/>
-        </w:rPr>
-        <w:t xml:space="preserve"> </w:t>
-      </w:r>
-      <w:r>
-        <w:t>resumo</w:t>
-      </w:r>
-      <w:r>
-        <w:rPr>
-          <w:spacing w:val="-5"/>
-        </w:rPr>
-        <w:t xml:space="preserve"> </w:t>
-      </w:r>
-      <w:r>
-        <w:t>com</w:t>
-      </w:r>
-      <w:r>
-        <w:rPr>
-          <w:spacing w:val="-4"/>
-        </w:rPr>
-        <w:t xml:space="preserve"> </w:t>
-      </w:r>
-      <w:r>
-        <w:t>mais</w:t>
-      </w:r>
-      <w:r>
-        <w:rPr>
-          <w:spacing w:val="-5"/>
-        </w:rPr>
-        <w:t xml:space="preserve"> </w:t>
-      </w:r>
-      <w:r>
-        <w:t>detalhes</w:t>
-      </w:r>
-      <w:r>
-        <w:rPr>
-          <w:spacing w:val="-5"/>
-        </w:rPr>
-        <w:t xml:space="preserve"> </w:t>
-      </w:r>
-      <w:r>
-        <w:t>mas sem detalhar os r</w:t>
-      </w:r>
-      <w:r>
-        <w:t>esultados obtidos).</w:t>
-      </w:r>
-    </w:p>
-    <w:p>
-      <w:pPr>
-        <w:pStyle w:val="Corpodetexto"/>
-        <w:ind w:left="2"/>
-      </w:pPr>
-      <w:r>
-        <w:t>O</w:t>
-      </w:r>
-      <w:r>
-        <w:rPr>
-          <w:spacing w:val="-5"/>
-        </w:rPr>
-        <w:t xml:space="preserve"> </w:t>
-      </w:r>
-      <w:r>
-        <w:t>modelo</w:t>
-      </w:r>
-      <w:r>
-        <w:rPr>
-          <w:spacing w:val="-1"/>
-        </w:rPr>
-        <w:t xml:space="preserve"> </w:t>
-      </w:r>
-      <w:r>
-        <w:t>em</w:t>
-      </w:r>
-      <w:r>
-        <w:rPr>
-          <w:spacing w:val="-4"/>
-        </w:rPr>
-        <w:t xml:space="preserve"> </w:t>
-      </w:r>
-      <w:r>
-        <w:t>questão</w:t>
-      </w:r>
-      <w:r>
-        <w:rPr>
-          <w:spacing w:val="-1"/>
-        </w:rPr>
-        <w:t xml:space="preserve"> </w:t>
-      </w:r>
-      <w:r>
-        <w:t>foi</w:t>
-      </w:r>
-      <w:r>
-        <w:rPr>
-          <w:spacing w:val="-4"/>
-        </w:rPr>
-        <w:t xml:space="preserve"> </w:t>
-      </w:r>
-      <w:r>
-        <w:t>escolhido</w:t>
-      </w:r>
-      <w:r>
-        <w:rPr>
-          <w:spacing w:val="-2"/>
-        </w:rPr>
-        <w:t xml:space="preserve"> </w:t>
-      </w:r>
-      <w:r>
-        <w:t>por</w:t>
-      </w:r>
-      <w:r>
-        <w:rPr>
-          <w:spacing w:val="-2"/>
-        </w:rPr>
-        <w:t xml:space="preserve"> que...</w:t>
+        <w:t xml:space="preserve">eu implementei uma IA que transforma áudios .wav de cantarolados em um outro áudio .wav com um som de piano, que visa corresponder ao cantarolado original. Para isso, o sistema transforma o áudio do cantarolado em um vetor com os embeddings extraídos do áudio, usando o modelo </w:t>
+      </w:r>
+      <w:r>
+        <w:t>wav2vec</w:t>
+      </w:r>
+      <w:r>
+        <w:t>. Esses embeddings passam então pelo modelo que utiliza RNN para ser treinado, gerando então um espectrograma que logo após será usado em outro modelo para gerar o áudio. Sendo assim, o sistema criado utiliza duas ferramentas para atingir o objetivo, já que o modelo puro apenas transforma os embeddings em espectrogramas.</w:t>
       </w:r>
     </w:p>
     <w:p>

</xml_diff>